<commit_message>
docs-187: added legal documents
</commit_message>
<xml_diff>
--- a/Документы и соглашения/Политика конфиденциальности.docx
+++ b/Документы и соглашения/Политика конфиденциальности.docx
@@ -70,10 +70,12 @@
           <w:numId w:val="14"/>
         </w:numPr>
       </w:pPr>
+      <w:bookmarkStart w:id="0" w:name="_Hlk199963791"/>
       <w:r>
         <w:t>При использовании Приложения мы можем собирать следующие данные</w:t>
       </w:r>
     </w:p>
+    <w:bookmarkEnd w:id="0"/>
     <w:p>
       <w:pPr>
         <w:pStyle w:val="a4"/>
@@ -306,6 +308,89 @@
     <w:p>
       <w:pPr>
         <w:pStyle w:val="a4"/>
+        <w:numPr>
+          <w:ilvl w:val="1"/>
+          <w:numId w:val="14"/>
+        </w:numPr>
+      </w:pPr>
+      <w:r>
+        <w:t xml:space="preserve">Для анализа использования Приложения и улучшения качества сервиса мы используем сторонний аналитический сервис </w:t>
+      </w:r>
+      <w:proofErr w:type="spellStart"/>
+      <w:r>
+        <w:t>Yandex</w:t>
+      </w:r>
+      <w:proofErr w:type="spellEnd"/>
+      <w:r>
+        <w:t xml:space="preserve"> </w:t>
+      </w:r>
+      <w:proofErr w:type="spellStart"/>
+      <w:r>
+        <w:t>AppMetrica</w:t>
+      </w:r>
+      <w:proofErr w:type="spellEnd"/>
+      <w:r>
+        <w:t>. Этот сервис собирает следующие данные:</w:t>
+      </w:r>
+    </w:p>
+    <w:p>
+      <w:pPr>
+        <w:pStyle w:val="a4"/>
+        <w:numPr>
+          <w:ilvl w:val="0"/>
+          <w:numId w:val="25"/>
+        </w:numPr>
+      </w:pPr>
+      <w:r>
+        <w:t>Технические данные: IP-адрес, тип устройства, операционная система, версия приложения.</w:t>
+      </w:r>
+    </w:p>
+    <w:p>
+      <w:pPr>
+        <w:pStyle w:val="a4"/>
+        <w:numPr>
+          <w:ilvl w:val="0"/>
+          <w:numId w:val="25"/>
+        </w:numPr>
+      </w:pPr>
+      <w:r>
+        <w:t>Данные об использовании Приложения: количество запросов на построение маршрутов, добавление дорожных событий, запросы на восстановление пароля.</w:t>
+      </w:r>
+    </w:p>
+    <w:p>
+      <w:pPr>
+        <w:pStyle w:val="a4"/>
+        <w:numPr>
+          <w:ilvl w:val="1"/>
+          <w:numId w:val="14"/>
+        </w:numPr>
+      </w:pPr>
+      <w:r>
+        <w:lastRenderedPageBreak/>
+        <w:t xml:space="preserve">Сбор данных осуществляется в соответствии с политикой конфиденциальности </w:t>
+      </w:r>
+      <w:proofErr w:type="spellStart"/>
+      <w:r>
+        <w:t>Yandex</w:t>
+      </w:r>
+      <w:proofErr w:type="spellEnd"/>
+      <w:r>
+        <w:t xml:space="preserve"> </w:t>
+      </w:r>
+      <w:proofErr w:type="spellStart"/>
+      <w:proofErr w:type="gramStart"/>
+      <w:r>
+        <w:t>AppMetrica</w:t>
+      </w:r>
+      <w:proofErr w:type="spellEnd"/>
+      <w:r>
+        <w:t xml:space="preserve"> .</w:t>
+      </w:r>
+      <w:proofErr w:type="gramEnd"/>
+    </w:p>
+    <w:p>
+      <w:pPr>
+        <w:pStyle w:val="a4"/>
       </w:pPr>
       <w:r>
         <w:t>Цели сбора данных</w:t>
@@ -368,7 +453,6 @@
         </w:numPr>
       </w:pPr>
       <w:r>
-        <w:lastRenderedPageBreak/>
         <w:t>Сбор аналитики для улучшения сервиса (анализ популярности маршрутов, точности прогнозов загруженности).</w:t>
       </w:r>
     </w:p>
@@ -450,15 +534,8 @@
         </w:numPr>
       </w:pPr>
       <w:r>
+        <w:lastRenderedPageBreak/>
         <w:t>Для защиты данных используются современные технологии шифрования и строгие правила доступа к информации.</w:t>
-      </w:r>
-    </w:p>
-    <w:p>
-      <w:pPr>
-        <w:pStyle w:val="a4"/>
-      </w:pPr>
-      <w:r>
-        <w:t>Хранение данных</w:t>
       </w:r>
     </w:p>
     <w:p>
@@ -470,7 +547,47 @@
         </w:numPr>
       </w:pPr>
       <w:r>
-        <w:t>Ваши данные хранятся на защищенных серверах на территории Российской Федерации.</w:t>
+        <w:t xml:space="preserve">Все данные, собираемые через сторонние сервисы, такие как </w:t>
+      </w:r>
+      <w:proofErr w:type="spellStart"/>
+      <w:r>
+        <w:t>Yandex</w:t>
+      </w:r>
+      <w:proofErr w:type="spellEnd"/>
+      <w:r>
+        <w:t xml:space="preserve"> </w:t>
+      </w:r>
+      <w:proofErr w:type="spellStart"/>
+      <w:r>
+        <w:t>AppMetrica</w:t>
+      </w:r>
+      <w:proofErr w:type="spellEnd"/>
+      <w:r>
+        <w:t xml:space="preserve">, защищаются в соответствии с их политиками безопасности. Мы рекомендуем ознакомиться с политикой конфиденциальности </w:t>
+      </w:r>
+      <w:proofErr w:type="spellStart"/>
+      <w:r>
+        <w:t>Yandex</w:t>
+      </w:r>
+      <w:proofErr w:type="spellEnd"/>
+      <w:r>
+        <w:t xml:space="preserve"> </w:t>
+      </w:r>
+      <w:proofErr w:type="spellStart"/>
+      <w:r>
+        <w:t>AppMetrica</w:t>
+      </w:r>
+      <w:proofErr w:type="spellEnd"/>
+      <w:r>
+        <w:t xml:space="preserve"> для получения дополнительной информации о мерах защиты данных.</w:t>
+      </w:r>
+    </w:p>
+    <w:p>
+      <w:pPr>
+        <w:pStyle w:val="a4"/>
+      </w:pPr>
+      <w:r>
+        <w:t>Хранение данных</w:t>
       </w:r>
     </w:p>
     <w:p>
@@ -482,15 +599,7 @@
         </w:numPr>
       </w:pPr>
       <w:r>
-        <w:t>Данные хранятся в течение срока, необходимого для выполнения целей, указанных в настоящей Политике, или до момента удаления вашего аккаунта.</w:t>
-      </w:r>
-    </w:p>
-    <w:p>
-      <w:pPr>
-        <w:pStyle w:val="a4"/>
-      </w:pPr>
-      <w:r>
-        <w:t>Ваши права</w:t>
+        <w:t>Ваши данные хранятся на защищенных серверах на территории Российской Федерации.</w:t>
       </w:r>
     </w:p>
     <w:p>
@@ -502,6 +611,26 @@
         </w:numPr>
       </w:pPr>
       <w:r>
+        <w:t>Данные хранятся в течение срока, необходимого для выполнения целей, указанных в настоящей Политике, или до момента удаления вашего аккаунта.</w:t>
+      </w:r>
+    </w:p>
+    <w:p>
+      <w:pPr>
+        <w:pStyle w:val="a4"/>
+      </w:pPr>
+      <w:r>
+        <w:t>Ваши права</w:t>
+      </w:r>
+    </w:p>
+    <w:p>
+      <w:pPr>
+        <w:pStyle w:val="a4"/>
+        <w:numPr>
+          <w:ilvl w:val="1"/>
+          <w:numId w:val="14"/>
+        </w:numPr>
+      </w:pPr>
+      <w:r>
         <w:t>Вы имеет право:</w:t>
       </w:r>
     </w:p>
@@ -514,7 +643,6 @@
         </w:numPr>
       </w:pPr>
       <w:r>
-        <w:lastRenderedPageBreak/>
         <w:t>Запросить доступ к своим персональным данным.</w:t>
       </w:r>
     </w:p>
@@ -550,12 +678,12 @@
           <w:numId w:val="29"/>
         </w:numPr>
       </w:pPr>
-      <w:bookmarkStart w:id="0" w:name="_Hlk193664685"/>
+      <w:bookmarkStart w:id="1" w:name="_Hlk193664685"/>
       <w:r>
         <w:t>Отозвать согласие на обработку данных.</w:t>
       </w:r>
     </w:p>
-    <w:bookmarkEnd w:id="0"/>
+    <w:bookmarkEnd w:id="1"/>
     <w:p>
       <w:pPr>
         <w:pStyle w:val="a4"/>
@@ -585,6 +713,7 @@
         </w:numPr>
       </w:pPr>
       <w:r>
+        <w:lastRenderedPageBreak/>
         <w:t>Мы оставляем за собой право вносить изменения в настоящую Политику. Изменения вступают в силу с момента их публикации в Приложении.</w:t>
       </w:r>
     </w:p>
@@ -672,7 +801,13 @@
         <w:ind w:left="432" w:hanging="432"/>
       </w:pPr>
       <w:r>
-        <w:t>Дата вступления в силу: [указать дату].</w:t>
+        <w:t xml:space="preserve">Дата вступления в силу: </w:t>
+      </w:r>
+      <w:r>
+        <w:t>2.06.25</w:t>
+      </w:r>
+      <w:r>
+        <w:t>.</w:t>
       </w:r>
     </w:p>
     <w:sectPr>
@@ -1181,7 +1316,7 @@
         <w:rFonts w:ascii="Courier New" w:hAnsi="Courier New" w:cs="Courier New" w:hint="default"/>
       </w:rPr>
     </w:lvl>
-    <w:lvl w:ilvl="1" w:tplc="04190003" w:tentative="1">
+    <w:lvl w:ilvl="1" w:tplc="04190003">
       <w:start w:val="1"/>
       <w:numFmt w:val="bullet"/>
       <w:lvlText w:val="o"/>
@@ -1482,6 +1617,119 @@
     </w:lvl>
   </w:abstractNum>
   <w:abstractNum w:abstractNumId="6" w15:restartNumberingAfterBreak="0">
+    <w:nsid w:val="15520FA9"/>
+    <w:multiLevelType w:val="multilevel"/>
+    <w:tmpl w:val="E28234C2"/>
+    <w:lvl w:ilvl="0">
+      <w:start w:val="1"/>
+      <w:numFmt w:val="decimal"/>
+      <w:lvlText w:val="%1."/>
+      <w:lvlJc w:val="left"/>
+      <w:pPr>
+        <w:ind w:left="432" w:hanging="432"/>
+      </w:pPr>
+      <w:rPr>
+        <w:rFonts w:hint="default"/>
+      </w:rPr>
+    </w:lvl>
+    <w:lvl w:ilvl="1">
+      <w:start w:val="1"/>
+      <w:numFmt w:val="bullet"/>
+      <w:lvlText w:val=""/>
+      <w:lvlJc w:val="left"/>
+      <w:pPr>
+        <w:ind w:left="1287" w:hanging="720"/>
+      </w:pPr>
+      <w:rPr>
+        <w:rFonts w:ascii="Symbol" w:hAnsi="Symbol" w:hint="default"/>
+      </w:rPr>
+    </w:lvl>
+    <w:lvl w:ilvl="2">
+      <w:start w:val="1"/>
+      <w:numFmt w:val="decimal"/>
+      <w:lvlText w:val="%1.%2.%3."/>
+      <w:lvlJc w:val="left"/>
+      <w:pPr>
+        <w:ind w:left="1854" w:hanging="720"/>
+      </w:pPr>
+      <w:rPr>
+        <w:rFonts w:hint="default"/>
+      </w:rPr>
+    </w:lvl>
+    <w:lvl w:ilvl="3">
+      <w:start w:val="1"/>
+      <w:numFmt w:val="decimal"/>
+      <w:lvlText w:val="%1.%2.%3.%4."/>
+      <w:lvlJc w:val="left"/>
+      <w:pPr>
+        <w:ind w:left="2781" w:hanging="1080"/>
+      </w:pPr>
+      <w:rPr>
+        <w:rFonts w:hint="default"/>
+      </w:rPr>
+    </w:lvl>
+    <w:lvl w:ilvl="4">
+      <w:start w:val="1"/>
+      <w:numFmt w:val="decimal"/>
+      <w:lvlText w:val="%1.%2.%3.%4.%5."/>
+      <w:lvlJc w:val="left"/>
+      <w:pPr>
+        <w:ind w:left="3348" w:hanging="1080"/>
+      </w:pPr>
+      <w:rPr>
+        <w:rFonts w:hint="default"/>
+      </w:rPr>
+    </w:lvl>
+    <w:lvl w:ilvl="5">
+      <w:start w:val="1"/>
+      <w:numFmt w:val="decimal"/>
+      <w:lvlText w:val="%1.%2.%3.%4.%5.%6."/>
+      <w:lvlJc w:val="left"/>
+      <w:pPr>
+        <w:ind w:left="4275" w:hanging="1440"/>
+      </w:pPr>
+      <w:rPr>
+        <w:rFonts w:hint="default"/>
+      </w:rPr>
+    </w:lvl>
+    <w:lvl w:ilvl="6">
+      <w:start w:val="1"/>
+      <w:numFmt w:val="decimal"/>
+      <w:lvlText w:val="%1.%2.%3.%4.%5.%6.%7."/>
+      <w:lvlJc w:val="left"/>
+      <w:pPr>
+        <w:ind w:left="5202" w:hanging="1800"/>
+      </w:pPr>
+      <w:rPr>
+        <w:rFonts w:hint="default"/>
+      </w:rPr>
+    </w:lvl>
+    <w:lvl w:ilvl="7">
+      <w:start w:val="1"/>
+      <w:numFmt w:val="decimal"/>
+      <w:lvlText w:val="%1.%2.%3.%4.%5.%6.%7.%8."/>
+      <w:lvlJc w:val="left"/>
+      <w:pPr>
+        <w:ind w:left="5769" w:hanging="1800"/>
+      </w:pPr>
+      <w:rPr>
+        <w:rFonts w:hint="default"/>
+      </w:rPr>
+    </w:lvl>
+    <w:lvl w:ilvl="8">
+      <w:start w:val="1"/>
+      <w:numFmt w:val="decimal"/>
+      <w:lvlText w:val="%1.%2.%3.%4.%5.%6.%7.%8.%9."/>
+      <w:lvlJc w:val="left"/>
+      <w:pPr>
+        <w:ind w:left="6696" w:hanging="2160"/>
+      </w:pPr>
+      <w:rPr>
+        <w:rFonts w:hint="default"/>
+      </w:rPr>
+    </w:lvl>
+  </w:abstractNum>
+  <w:abstractNum w:abstractNumId="7" w15:restartNumberingAfterBreak="0">
     <w:nsid w:val="190207FF"/>
     <w:multiLevelType w:val="hybridMultilevel"/>
     <w:tmpl w:val="BD88A004"/>
@@ -1579,7 +1827,7 @@
       </w:pPr>
     </w:lvl>
   </w:abstractNum>
-  <w:abstractNum w:abstractNumId="7" w15:restartNumberingAfterBreak="0">
+  <w:abstractNum w:abstractNumId="8" w15:restartNumberingAfterBreak="0">
     <w:nsid w:val="1A142665"/>
     <w:multiLevelType w:val="multilevel"/>
     <w:tmpl w:val="779061FC"/>
@@ -1692,7 +1940,7 @@
       </w:rPr>
     </w:lvl>
   </w:abstractNum>
-  <w:abstractNum w:abstractNumId="8" w15:restartNumberingAfterBreak="0">
+  <w:abstractNum w:abstractNumId="9" w15:restartNumberingAfterBreak="0">
     <w:nsid w:val="1B570EFA"/>
     <w:multiLevelType w:val="multilevel"/>
     <w:tmpl w:val="19E26CC8"/>
@@ -1805,7 +2053,7 @@
       </w:rPr>
     </w:lvl>
   </w:abstractNum>
-  <w:abstractNum w:abstractNumId="9" w15:restartNumberingAfterBreak="0">
+  <w:abstractNum w:abstractNumId="10" w15:restartNumberingAfterBreak="0">
     <w:nsid w:val="21CF396D"/>
     <w:multiLevelType w:val="multilevel"/>
     <w:tmpl w:val="194CD0E0"/>
@@ -1919,7 +2167,7 @@
       </w:rPr>
     </w:lvl>
   </w:abstractNum>
-  <w:abstractNum w:abstractNumId="10" w15:restartNumberingAfterBreak="0">
+  <w:abstractNum w:abstractNumId="11" w15:restartNumberingAfterBreak="0">
     <w:nsid w:val="385732D9"/>
     <w:multiLevelType w:val="multilevel"/>
     <w:tmpl w:val="C9DA6F78"/>
@@ -2032,7 +2280,7 @@
       </w:rPr>
     </w:lvl>
   </w:abstractNum>
-  <w:abstractNum w:abstractNumId="11" w15:restartNumberingAfterBreak="0">
+  <w:abstractNum w:abstractNumId="12" w15:restartNumberingAfterBreak="0">
     <w:nsid w:val="3E6A2170"/>
     <w:multiLevelType w:val="hybridMultilevel"/>
     <w:tmpl w:val="DA08E64E"/>
@@ -2042,7 +2290,7 @@
       <w:lvlText w:val=""/>
       <w:lvlJc w:val="left"/>
       <w:pPr>
-        <w:ind w:left="1713" w:hanging="360"/>
+        <w:ind w:left="1069" w:hanging="360"/>
       </w:pPr>
       <w:rPr>
         <w:rFonts w:ascii="Symbol" w:hAnsi="Symbol" w:hint="default"/>
@@ -2054,7 +2302,7 @@
       <w:lvlText w:val="o"/>
       <w:lvlJc w:val="left"/>
       <w:pPr>
-        <w:ind w:left="2433" w:hanging="360"/>
+        <w:ind w:left="1789" w:hanging="360"/>
       </w:pPr>
       <w:rPr>
         <w:rFonts w:ascii="Courier New" w:hAnsi="Courier New" w:cs="Courier New" w:hint="default"/>
@@ -2066,7 +2314,7 @@
       <w:lvlText w:val=""/>
       <w:lvlJc w:val="left"/>
       <w:pPr>
-        <w:ind w:left="3153" w:hanging="360"/>
+        <w:ind w:left="2509" w:hanging="360"/>
       </w:pPr>
       <w:rPr>
         <w:rFonts w:ascii="Wingdings" w:hAnsi="Wingdings" w:hint="default"/>
@@ -2078,7 +2326,7 @@
       <w:lvlText w:val=""/>
       <w:lvlJc w:val="left"/>
       <w:pPr>
-        <w:ind w:left="3873" w:hanging="360"/>
+        <w:ind w:left="3229" w:hanging="360"/>
       </w:pPr>
       <w:rPr>
         <w:rFonts w:ascii="Symbol" w:hAnsi="Symbol" w:hint="default"/>
@@ -2090,7 +2338,7 @@
       <w:lvlText w:val="o"/>
       <w:lvlJc w:val="left"/>
       <w:pPr>
-        <w:ind w:left="4593" w:hanging="360"/>
+        <w:ind w:left="3949" w:hanging="360"/>
       </w:pPr>
       <w:rPr>
         <w:rFonts w:ascii="Courier New" w:hAnsi="Courier New" w:cs="Courier New" w:hint="default"/>
@@ -2102,7 +2350,7 @@
       <w:lvlText w:val=""/>
       <w:lvlJc w:val="left"/>
       <w:pPr>
-        <w:ind w:left="5313" w:hanging="360"/>
+        <w:ind w:left="4669" w:hanging="360"/>
       </w:pPr>
       <w:rPr>
         <w:rFonts w:ascii="Wingdings" w:hAnsi="Wingdings" w:hint="default"/>
@@ -2114,7 +2362,7 @@
       <w:lvlText w:val=""/>
       <w:lvlJc w:val="left"/>
       <w:pPr>
-        <w:ind w:left="6033" w:hanging="360"/>
+        <w:ind w:left="5389" w:hanging="360"/>
       </w:pPr>
       <w:rPr>
         <w:rFonts w:ascii="Symbol" w:hAnsi="Symbol" w:hint="default"/>
@@ -2126,7 +2374,7 @@
       <w:lvlText w:val="o"/>
       <w:lvlJc w:val="left"/>
       <w:pPr>
-        <w:ind w:left="6753" w:hanging="360"/>
+        <w:ind w:left="6109" w:hanging="360"/>
       </w:pPr>
       <w:rPr>
         <w:rFonts w:ascii="Courier New" w:hAnsi="Courier New" w:cs="Courier New" w:hint="default"/>
@@ -2138,14 +2386,14 @@
       <w:lvlText w:val=""/>
       <w:lvlJc w:val="left"/>
       <w:pPr>
-        <w:ind w:left="7473" w:hanging="360"/>
+        <w:ind w:left="6829" w:hanging="360"/>
       </w:pPr>
       <w:rPr>
         <w:rFonts w:ascii="Wingdings" w:hAnsi="Wingdings" w:hint="default"/>
       </w:rPr>
     </w:lvl>
   </w:abstractNum>
-  <w:abstractNum w:abstractNumId="12" w15:restartNumberingAfterBreak="0">
+  <w:abstractNum w:abstractNumId="13" w15:restartNumberingAfterBreak="0">
     <w:nsid w:val="4DD225A1"/>
     <w:multiLevelType w:val="multilevel"/>
     <w:tmpl w:val="188AC206"/>
@@ -2259,7 +2507,7 @@
       </w:rPr>
     </w:lvl>
   </w:abstractNum>
-  <w:abstractNum w:abstractNumId="13" w15:restartNumberingAfterBreak="0">
+  <w:abstractNum w:abstractNumId="14" w15:restartNumberingAfterBreak="0">
     <w:nsid w:val="4DF85800"/>
     <w:multiLevelType w:val="multilevel"/>
     <w:tmpl w:val="6E0C327C"/>
@@ -2269,7 +2517,7 @@
       <w:lvlText w:val=""/>
       <w:lvlJc w:val="left"/>
       <w:pPr>
-        <w:ind w:left="1848" w:hanging="432"/>
+        <w:ind w:left="1140" w:hanging="432"/>
       </w:pPr>
       <w:rPr>
         <w:rFonts w:ascii="Symbol" w:hAnsi="Symbol" w:hint="default"/>
@@ -2281,7 +2529,7 @@
       <w:lvlText w:val="%1.%2."/>
       <w:lvlJc w:val="left"/>
       <w:pPr>
-        <w:ind w:left="2703" w:hanging="720"/>
+        <w:ind w:left="1995" w:hanging="720"/>
       </w:pPr>
       <w:rPr>
         <w:rFonts w:hint="default"/>
@@ -2293,7 +2541,7 @@
       <w:lvlText w:val="%1.%2.%3."/>
       <w:lvlJc w:val="left"/>
       <w:pPr>
-        <w:ind w:left="3270" w:hanging="720"/>
+        <w:ind w:left="2562" w:hanging="720"/>
       </w:pPr>
       <w:rPr>
         <w:rFonts w:hint="default"/>
@@ -2305,7 +2553,7 @@
       <w:lvlText w:val="%1.%2.%3.%4."/>
       <w:lvlJc w:val="left"/>
       <w:pPr>
-        <w:ind w:left="4197" w:hanging="1080"/>
+        <w:ind w:left="3489" w:hanging="1080"/>
       </w:pPr>
       <w:rPr>
         <w:rFonts w:hint="default"/>
@@ -2317,7 +2565,7 @@
       <w:lvlText w:val="%1.%2.%3.%4.%5."/>
       <w:lvlJc w:val="left"/>
       <w:pPr>
-        <w:ind w:left="4764" w:hanging="1080"/>
+        <w:ind w:left="4056" w:hanging="1080"/>
       </w:pPr>
       <w:rPr>
         <w:rFonts w:hint="default"/>
@@ -2329,7 +2577,7 @@
       <w:lvlText w:val="%1.%2.%3.%4.%5.%6."/>
       <w:lvlJc w:val="left"/>
       <w:pPr>
-        <w:ind w:left="5691" w:hanging="1440"/>
+        <w:ind w:left="4983" w:hanging="1440"/>
       </w:pPr>
       <w:rPr>
         <w:rFonts w:hint="default"/>
@@ -2341,7 +2589,7 @@
       <w:lvlText w:val="%1.%2.%3.%4.%5.%6.%7."/>
       <w:lvlJc w:val="left"/>
       <w:pPr>
-        <w:ind w:left="6618" w:hanging="1800"/>
+        <w:ind w:left="5910" w:hanging="1800"/>
       </w:pPr>
       <w:rPr>
         <w:rFonts w:hint="default"/>
@@ -2353,7 +2601,7 @@
       <w:lvlText w:val="%1.%2.%3.%4.%5.%6.%7.%8."/>
       <w:lvlJc w:val="left"/>
       <w:pPr>
-        <w:ind w:left="7185" w:hanging="1800"/>
+        <w:ind w:left="6477" w:hanging="1800"/>
       </w:pPr>
       <w:rPr>
         <w:rFonts w:hint="default"/>
@@ -2365,14 +2613,14 @@
       <w:lvlText w:val="%1.%2.%3.%4.%5.%6.%7.%8.%9."/>
       <w:lvlJc w:val="left"/>
       <w:pPr>
-        <w:ind w:left="8112" w:hanging="2160"/>
+        <w:ind w:left="7404" w:hanging="2160"/>
       </w:pPr>
       <w:rPr>
         <w:rFonts w:hint="default"/>
       </w:rPr>
     </w:lvl>
   </w:abstractNum>
-  <w:abstractNum w:abstractNumId="14" w15:restartNumberingAfterBreak="0">
+  <w:abstractNum w:abstractNumId="15" w15:restartNumberingAfterBreak="0">
     <w:nsid w:val="55306556"/>
     <w:multiLevelType w:val="hybridMultilevel"/>
     <w:tmpl w:val="BD32DE1A"/>
@@ -2462,7 +2710,7 @@
       </w:pPr>
     </w:lvl>
   </w:abstractNum>
-  <w:abstractNum w:abstractNumId="15" w15:restartNumberingAfterBreak="0">
+  <w:abstractNum w:abstractNumId="16" w15:restartNumberingAfterBreak="0">
     <w:nsid w:val="5B3414A4"/>
     <w:multiLevelType w:val="multilevel"/>
     <w:tmpl w:val="75FCB44E"/>
@@ -2584,7 +2832,7 @@
       </w:rPr>
     </w:lvl>
   </w:abstractNum>
-  <w:abstractNum w:abstractNumId="16" w15:restartNumberingAfterBreak="0">
+  <w:abstractNum w:abstractNumId="17" w15:restartNumberingAfterBreak="0">
     <w:nsid w:val="5EC2057E"/>
     <w:multiLevelType w:val="hybridMultilevel"/>
     <w:tmpl w:val="3CA01924"/>
@@ -2673,7 +2921,7 @@
       </w:pPr>
     </w:lvl>
   </w:abstractNum>
-  <w:abstractNum w:abstractNumId="17" w15:restartNumberingAfterBreak="0">
+  <w:abstractNum w:abstractNumId="18" w15:restartNumberingAfterBreak="0">
     <w:nsid w:val="5F865CAA"/>
     <w:multiLevelType w:val="multilevel"/>
     <w:tmpl w:val="809A1C40"/>
@@ -2786,7 +3034,7 @@
       </w:rPr>
     </w:lvl>
   </w:abstractNum>
-  <w:abstractNum w:abstractNumId="18" w15:restartNumberingAfterBreak="0">
+  <w:abstractNum w:abstractNumId="19" w15:restartNumberingAfterBreak="0">
     <w:nsid w:val="5FD37020"/>
     <w:multiLevelType w:val="hybridMultilevel"/>
     <w:tmpl w:val="D3B42BD4"/>
@@ -2899,17 +3147,17 @@
       </w:rPr>
     </w:lvl>
   </w:abstractNum>
-  <w:abstractNum w:abstractNumId="19" w15:restartNumberingAfterBreak="0">
+  <w:abstractNum w:abstractNumId="20" w15:restartNumberingAfterBreak="0">
     <w:nsid w:val="62442056"/>
     <w:multiLevelType w:val="hybridMultilevel"/>
-    <w:tmpl w:val="656AF526"/>
+    <w:tmpl w:val="702CACEA"/>
     <w:lvl w:ilvl="0" w:tplc="04190001">
       <w:start w:val="1"/>
       <w:numFmt w:val="bullet"/>
       <w:lvlText w:val=""/>
       <w:lvlJc w:val="left"/>
       <w:pPr>
-        <w:ind w:left="1776" w:hanging="360"/>
+        <w:ind w:left="1069" w:hanging="360"/>
       </w:pPr>
       <w:rPr>
         <w:rFonts w:ascii="Symbol" w:hAnsi="Symbol" w:hint="default"/>
@@ -3012,7 +3260,7 @@
       </w:rPr>
     </w:lvl>
   </w:abstractNum>
-  <w:abstractNum w:abstractNumId="20" w15:restartNumberingAfterBreak="0">
+  <w:abstractNum w:abstractNumId="21" w15:restartNumberingAfterBreak="0">
     <w:nsid w:val="646B1795"/>
     <w:multiLevelType w:val="multilevel"/>
     <w:tmpl w:val="E1668418"/>
@@ -3125,7 +3373,7 @@
       </w:rPr>
     </w:lvl>
   </w:abstractNum>
-  <w:abstractNum w:abstractNumId="21" w15:restartNumberingAfterBreak="0">
+  <w:abstractNum w:abstractNumId="22" w15:restartNumberingAfterBreak="0">
     <w:nsid w:val="680B40DE"/>
     <w:multiLevelType w:val="hybridMultilevel"/>
     <w:tmpl w:val="AF4EF5E4"/>
@@ -3238,7 +3486,7 @@
       </w:rPr>
     </w:lvl>
   </w:abstractNum>
-  <w:abstractNum w:abstractNumId="22" w15:restartNumberingAfterBreak="0">
+  <w:abstractNum w:abstractNumId="23" w15:restartNumberingAfterBreak="0">
     <w:nsid w:val="6CEA08F0"/>
     <w:multiLevelType w:val="hybridMultilevel"/>
     <w:tmpl w:val="41164416"/>
@@ -3351,7 +3599,7 @@
       </w:rPr>
     </w:lvl>
   </w:abstractNum>
-  <w:abstractNum w:abstractNumId="23" w15:restartNumberingAfterBreak="0">
+  <w:abstractNum w:abstractNumId="24" w15:restartNumberingAfterBreak="0">
     <w:nsid w:val="701B0B46"/>
     <w:multiLevelType w:val="multilevel"/>
     <w:tmpl w:val="779061FC"/>
@@ -3464,7 +3712,7 @@
       </w:rPr>
     </w:lvl>
   </w:abstractNum>
-  <w:abstractNum w:abstractNumId="24" w15:restartNumberingAfterBreak="0">
+  <w:abstractNum w:abstractNumId="25" w15:restartNumberingAfterBreak="0">
     <w:nsid w:val="757F4F8C"/>
     <w:multiLevelType w:val="hybridMultilevel"/>
     <w:tmpl w:val="FB8261CA"/>
@@ -3474,7 +3722,7 @@
       <w:lvlText w:val=""/>
       <w:lvlJc w:val="left"/>
       <w:pPr>
-        <w:ind w:left="1776" w:hanging="360"/>
+        <w:ind w:left="1211" w:hanging="360"/>
       </w:pPr>
       <w:rPr>
         <w:rFonts w:ascii="Symbol" w:hAnsi="Symbol" w:hint="default"/>
@@ -3486,7 +3734,7 @@
       <w:lvlText w:val="o"/>
       <w:lvlJc w:val="left"/>
       <w:pPr>
-        <w:ind w:left="2496" w:hanging="360"/>
+        <w:ind w:left="1931" w:hanging="360"/>
       </w:pPr>
       <w:rPr>
         <w:rFonts w:ascii="Courier New" w:hAnsi="Courier New" w:cs="Courier New" w:hint="default"/>
@@ -3498,7 +3746,7 @@
       <w:lvlText w:val=""/>
       <w:lvlJc w:val="left"/>
       <w:pPr>
-        <w:ind w:left="3216" w:hanging="360"/>
+        <w:ind w:left="2651" w:hanging="360"/>
       </w:pPr>
       <w:rPr>
         <w:rFonts w:ascii="Wingdings" w:hAnsi="Wingdings" w:hint="default"/>
@@ -3510,7 +3758,7 @@
       <w:lvlText w:val=""/>
       <w:lvlJc w:val="left"/>
       <w:pPr>
-        <w:ind w:left="3936" w:hanging="360"/>
+        <w:ind w:left="3371" w:hanging="360"/>
       </w:pPr>
       <w:rPr>
         <w:rFonts w:ascii="Symbol" w:hAnsi="Symbol" w:hint="default"/>
@@ -3522,7 +3770,7 @@
       <w:lvlText w:val="o"/>
       <w:lvlJc w:val="left"/>
       <w:pPr>
-        <w:ind w:left="4656" w:hanging="360"/>
+        <w:ind w:left="4091" w:hanging="360"/>
       </w:pPr>
       <w:rPr>
         <w:rFonts w:ascii="Courier New" w:hAnsi="Courier New" w:cs="Courier New" w:hint="default"/>
@@ -3534,7 +3782,7 @@
       <w:lvlText w:val=""/>
       <w:lvlJc w:val="left"/>
       <w:pPr>
-        <w:ind w:left="5376" w:hanging="360"/>
+        <w:ind w:left="4811" w:hanging="360"/>
       </w:pPr>
       <w:rPr>
         <w:rFonts w:ascii="Wingdings" w:hAnsi="Wingdings" w:hint="default"/>
@@ -3546,7 +3794,7 @@
       <w:lvlText w:val=""/>
       <w:lvlJc w:val="left"/>
       <w:pPr>
-        <w:ind w:left="6096" w:hanging="360"/>
+        <w:ind w:left="5531" w:hanging="360"/>
       </w:pPr>
       <w:rPr>
         <w:rFonts w:ascii="Symbol" w:hAnsi="Symbol" w:hint="default"/>
@@ -3558,7 +3806,7 @@
       <w:lvlText w:val="o"/>
       <w:lvlJc w:val="left"/>
       <w:pPr>
-        <w:ind w:left="6816" w:hanging="360"/>
+        <w:ind w:left="6251" w:hanging="360"/>
       </w:pPr>
       <w:rPr>
         <w:rFonts w:ascii="Courier New" w:hAnsi="Courier New" w:cs="Courier New" w:hint="default"/>
@@ -3570,14 +3818,14 @@
       <w:lvlText w:val=""/>
       <w:lvlJc w:val="left"/>
       <w:pPr>
-        <w:ind w:left="7536" w:hanging="360"/>
+        <w:ind w:left="6971" w:hanging="360"/>
       </w:pPr>
       <w:rPr>
         <w:rFonts w:ascii="Wingdings" w:hAnsi="Wingdings" w:hint="default"/>
       </w:rPr>
     </w:lvl>
   </w:abstractNum>
-  <w:abstractNum w:abstractNumId="25" w15:restartNumberingAfterBreak="0">
+  <w:abstractNum w:abstractNumId="26" w15:restartNumberingAfterBreak="0">
     <w:nsid w:val="7E6A6EF2"/>
     <w:multiLevelType w:val="hybridMultilevel"/>
     <w:tmpl w:val="2ED65834"/>
@@ -3664,13 +3912,13 @@
     </w:lvl>
   </w:abstractNum>
   <w:num w:numId="1">
-    <w:abstractNumId w:val="12"/>
+    <w:abstractNumId w:val="13"/>
   </w:num>
   <w:num w:numId="2">
-    <w:abstractNumId w:val="6"/>
+    <w:abstractNumId w:val="7"/>
   </w:num>
   <w:num w:numId="3">
-    <w:abstractNumId w:val="15"/>
+    <w:abstractNumId w:val="16"/>
   </w:num>
   <w:num w:numId="4">
     <w:abstractNumId w:val="2"/>
@@ -3679,85 +3927,88 @@
     <w:abstractNumId w:val="5"/>
   </w:num>
   <w:num w:numId="6">
-    <w:abstractNumId w:val="14"/>
+    <w:abstractNumId w:val="15"/>
   </w:num>
   <w:num w:numId="7">
-    <w:abstractNumId w:val="25"/>
+    <w:abstractNumId w:val="26"/>
   </w:num>
   <w:num w:numId="8">
-    <w:abstractNumId w:val="25"/>
+    <w:abstractNumId w:val="26"/>
     <w:lvlOverride w:ilvl="0">
       <w:startOverride w:val="1"/>
     </w:lvlOverride>
   </w:num>
   <w:num w:numId="9">
-    <w:abstractNumId w:val="25"/>
+    <w:abstractNumId w:val="26"/>
     <w:lvlOverride w:ilvl="0">
       <w:startOverride w:val="1"/>
     </w:lvlOverride>
   </w:num>
   <w:num w:numId="10">
-    <w:abstractNumId w:val="25"/>
+    <w:abstractNumId w:val="26"/>
     <w:lvlOverride w:ilvl="0">
       <w:startOverride w:val="1"/>
     </w:lvlOverride>
   </w:num>
   <w:num w:numId="11">
-    <w:abstractNumId w:val="16"/>
+    <w:abstractNumId w:val="17"/>
   </w:num>
   <w:num w:numId="12">
     <w:abstractNumId w:val="4"/>
   </w:num>
   <w:num w:numId="13">
+    <w:abstractNumId w:val="11"/>
+  </w:num>
+  <w:num w:numId="14">
     <w:abstractNumId w:val="10"/>
   </w:num>
-  <w:num w:numId="14">
-    <w:abstractNumId w:val="9"/>
-  </w:num>
   <w:num w:numId="15">
-    <w:abstractNumId w:val="7"/>
+    <w:abstractNumId w:val="8"/>
   </w:num>
   <w:num w:numId="16">
-    <w:abstractNumId w:val="23"/>
+    <w:abstractNumId w:val="24"/>
   </w:num>
   <w:num w:numId="17">
     <w:abstractNumId w:val="0"/>
   </w:num>
   <w:num w:numId="18">
-    <w:abstractNumId w:val="8"/>
+    <w:abstractNumId w:val="9"/>
   </w:num>
   <w:num w:numId="19">
-    <w:abstractNumId w:val="20"/>
+    <w:abstractNumId w:val="21"/>
   </w:num>
   <w:num w:numId="20">
     <w:abstractNumId w:val="1"/>
   </w:num>
   <w:num w:numId="21">
-    <w:abstractNumId w:val="18"/>
+    <w:abstractNumId w:val="19"/>
   </w:num>
   <w:num w:numId="22">
-    <w:abstractNumId w:val="11"/>
+    <w:abstractNumId w:val="12"/>
   </w:num>
   <w:num w:numId="23">
-    <w:abstractNumId w:val="24"/>
+    <w:abstractNumId w:val="25"/>
   </w:num>
   <w:num w:numId="24">
-    <w:abstractNumId w:val="21"/>
+    <w:abstractNumId w:val="22"/>
   </w:num>
   <w:num w:numId="25">
-    <w:abstractNumId w:val="19"/>
+    <w:abstractNumId w:val="20"/>
   </w:num>
   <w:num w:numId="26">
-    <w:abstractNumId w:val="22"/>
+    <w:abstractNumId w:val="23"/>
   </w:num>
   <w:num w:numId="27">
     <w:abstractNumId w:val="3"/>
   </w:num>
   <w:num w:numId="28">
-    <w:abstractNumId w:val="13"/>
+    <w:abstractNumId w:val="14"/>
   </w:num>
   <w:num w:numId="29">
-    <w:abstractNumId w:val="17"/>
+    <w:abstractNumId w:val="18"/>
+  </w:num>
+  <w:num w:numId="30">
+    <w:abstractNumId w:val="6"/>
   </w:num>
   <w:numIdMacAtCleanup w:val="10"/>
 </w:numbering>
@@ -4403,7 +4654,6 @@
   <w:style w:type="character" w:default="1" w:styleId="a8">
     <w:name w:val="Default Paragraph Font"/>
     <w:uiPriority w:val="1"/>
-    <w:semiHidden/>
     <w:unhideWhenUsed/>
   </w:style>
   <w:style w:type="table" w:default="1" w:styleId="a9">

</xml_diff>